<commit_message>
Added Razor exercises for custom html helpers
</commit_message>
<xml_diff>
--- a/3. CSharp-Frameworks-ASPNET-Razor-Engine-Exercises.docx
+++ b/3. CSharp-Frameworks-ASPNET-Razor-Engine-Exercises.docx
@@ -354,8 +354,6 @@
       <w:r>
         <w:t xml:space="preserve"> for example.</w:t>
       </w:r>
-      <w:bookmarkStart w:id="0" w:name="_GoBack"/>
-      <w:bookmarkEnd w:id="0"/>
     </w:p>
     <w:p>
       <w:pPr>
@@ -826,13 +824,25 @@
         <w:t xml:space="preserve"> </w:t>
       </w:r>
       <w:r>
-        <w:t>src="https://www.youtube.com/embed/</w:t>
+        <w:t>src="</w:t>
+      </w:r>
+      <w:bookmarkStart w:id="0" w:name="OLE_LINK1"/>
+      <w:bookmarkStart w:id="1" w:name="OLE_LINK2"/>
+      <w:bookmarkStart w:id="2" w:name="_GoBack"/>
+      <w:r>
+        <w:t>https://www.youtube.com/embed/</w:t>
       </w:r>
       <w:r>
         <w:t>{videoId}</w:t>
       </w:r>
       <w:r>
-        <w:t>" frameborder="0"</w:t>
+        <w:t xml:space="preserve">" </w:t>
+      </w:r>
+      <w:bookmarkEnd w:id="0"/>
+      <w:bookmarkEnd w:id="1"/>
+      <w:bookmarkEnd w:id="2"/>
+      <w:r>
+        <w:t>frameborder="0"</w:t>
       </w:r>
       <w:r>
         <w:br/>
@@ -3090,7 +3100,7 @@
         </mc:Choice>
         <mc:Fallback>
           <w:pict>
-            <v:line w14:anchorId="3FF29B94" id="Straight Connector 1" o:spid="_x0000_s1026" style="position:absolute;flip:y;z-index:251666432;visibility:visible;mso-wrap-style:square;mso-wrap-distance-left:9pt;mso-wrap-distance-top:0;mso-wrap-distance-right:9pt;mso-wrap-distance-bottom:0;mso-position-horizontal:absolute;mso-position-horizontal-relative:text;mso-position-vertical:absolute;mso-position-vertical-relative:text" from="-.1pt,5.2pt" to="520.7pt,5.2pt" o:gfxdata="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" strokecolor="#f37123" strokeweight="1pt">
+            <v:line w14:anchorId="2FAEA26C" id="Straight Connector 1" o:spid="_x0000_s1026" style="position:absolute;flip:y;z-index:251666432;visibility:visible;mso-wrap-style:square;mso-wrap-distance-left:9pt;mso-wrap-distance-top:0;mso-wrap-distance-right:9pt;mso-wrap-distance-bottom:0;mso-position-horizontal:absolute;mso-position-horizontal-relative:text;mso-position-vertical:absolute;mso-position-vertical-relative:text" from="-.1pt,5.2pt" to="520.7pt,5.2pt" o:gfxdata="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" strokecolor="#f37123" strokeweight="1pt">
               <v:stroke endcap="round"/>
             </v:line>
           </w:pict>
@@ -3194,7 +3204,7 @@
                               <w:sz w:val="18"/>
                               <w:szCs w:val="18"/>
                             </w:rPr>
-                            <w:t>7</w:t>
+                            <w:t>4</w:t>
                           </w:r>
                           <w:r>
                             <w:rPr>
@@ -3309,7 +3319,7 @@
                         <w:sz w:val="18"/>
                         <w:szCs w:val="18"/>
                       </w:rPr>
-                      <w:t>7</w:t>
+                      <w:t>4</w:t>
                     </w:r>
                     <w:r>
                       <w:rPr>
@@ -3663,7 +3673,7 @@
                                     <pic:pic xmlns:pic="http://schemas.openxmlformats.org/drawingml/2006/picture">
                                       <pic:nvPicPr>
                                         <pic:cNvPr id="94" name="Picture 4" title="Software University Foundation">
-                                          <a:hlinkClick r:id="rId4"/>
+                                          <a:hlinkClick r:id="rId1"/>
                                         </pic:cNvPr>
                                         <pic:cNvPicPr/>
                                       </pic:nvPicPr>
@@ -10810,7 +10820,7 @@
 </file>
 
 <file path=customXml/itemProps1.xml><?xml version="1.0" encoding="utf-8"?>
-<ds:datastoreItem xmlns:ds="http://schemas.openxmlformats.org/officeDocument/2006/customXml" ds:itemID="{AEEFF62F-CBFD-46F2-82BA-CC1CB23BE648}">
+<ds:datastoreItem xmlns:ds="http://schemas.openxmlformats.org/officeDocument/2006/customXml" ds:itemID="{E8AC50B4-DB1A-45A3-B3E2-E706ACF447E0}">
   <ds:schemaRefs>
     <ds:schemaRef ds:uri="http://schemas.openxmlformats.org/officeDocument/2006/bibliography"/>
   </ds:schemaRefs>

</xml_diff>

<commit_message>
probably last from camera bazaar
</commit_message>
<xml_diff>
--- a/3. CSharp-Frameworks-ASPNET-Razor-Engine-Exercises.docx
+++ b/3. CSharp-Frameworks-ASPNET-Razor-Engine-Exercises.docx
@@ -828,7 +828,6 @@
       </w:r>
       <w:bookmarkStart w:id="0" w:name="OLE_LINK1"/>
       <w:bookmarkStart w:id="1" w:name="OLE_LINK2"/>
-      <w:bookmarkStart w:id="2" w:name="_GoBack"/>
       <w:r>
         <w:t>https://www.youtube.com/embed/</w:t>
       </w:r>
@@ -840,7 +839,6 @@
       </w:r>
       <w:bookmarkEnd w:id="0"/>
       <w:bookmarkEnd w:id="1"/>
-      <w:bookmarkEnd w:id="2"/>
       <w:r>
         <w:t>frameborder="0"</w:t>
       </w:r>
@@ -1404,6 +1402,19 @@
         </w:rPr>
         <w:t>User</w:t>
       </w:r>
+      <w:r>
+        <w:rPr>
+          <w:b/>
+          <w:lang w:val="bg-BG"/>
+        </w:rPr>
+        <w:t xml:space="preserve"> </w:t>
+      </w:r>
+      <w:r>
+        <w:rPr>
+          <w:b/>
+        </w:rPr>
+        <w:t>[done]</w:t>
+      </w:r>
     </w:p>
     <w:p>
       <w:pPr>
@@ -1602,6 +1613,12 @@
         </w:rPr>
         <w:t>Camera</w:t>
       </w:r>
+      <w:r>
+        <w:rPr>
+          <w:b/>
+        </w:rPr>
+        <w:t xml:space="preserve"> [done]</w:t>
+      </w:r>
     </w:p>
     <w:p>
       <w:pPr>
@@ -1930,10 +1947,23 @@
         <w:rPr>
           <w:b/>
         </w:rPr>
-        <w:t>200 to 409600</w:t>
-      </w:r>
-      <w:r>
-        <w:t xml:space="preserve"> and must be </w:t>
+        <w:t xml:space="preserve">200 to </w:t>
+      </w:r>
+      <w:bookmarkStart w:id="2" w:name="OLE_LINK3"/>
+      <w:bookmarkStart w:id="3" w:name="OLE_LINK4"/>
+      <w:r>
+        <w:rPr>
+          <w:b/>
+        </w:rPr>
+        <w:t>409600</w:t>
+      </w:r>
+      <w:r>
+        <w:t xml:space="preserve"> </w:t>
+      </w:r>
+      <w:bookmarkEnd w:id="2"/>
+      <w:bookmarkEnd w:id="3"/>
+      <w:r>
+        <w:t xml:space="preserve">and must be </w:t>
       </w:r>
       <w:r>
         <w:rPr>
@@ -2150,6 +2180,11 @@
       </w:r>
     </w:p>
     <w:p>
+      <w:pPr>
+        <w:rPr>
+          <w:b/>
+        </w:rPr>
+      </w:pPr>
       <w:r>
         <w:t xml:space="preserve">In each form that </w:t>
       </w:r>
@@ -2188,9 +2223,23 @@
       </w:r>
       <w:r>
         <w:t xml:space="preserve"> and why some data cannot be accepted.</w:t>
+      </w:r>
+      <w:r>
+        <w:t xml:space="preserve"> </w:t>
+      </w:r>
+      <w:r>
+        <w:rPr>
+          <w:b/>
+        </w:rPr>
+        <w:t>[done]</w:t>
       </w:r>
     </w:p>
     <w:p>
+      <w:pPr>
+        <w:rPr>
+          <w:b/>
+        </w:rPr>
+      </w:pPr>
       <w:r>
         <w:t xml:space="preserve">Each </w:t>
       </w:r>
@@ -2234,90 +2283,131 @@
         <w:t>and summarized count of in stock or out of stock cameras</w:t>
       </w:r>
       <w:r>
-        <w:t xml:space="preserve">. Profile pages should be accessible </w:t>
-      </w:r>
-      <w:r>
-        <w:rPr>
-          <w:b/>
-        </w:rPr>
-        <w:t>only by registered users</w:t>
-      </w:r>
-      <w:r>
-        <w:t>.</w:t>
-      </w:r>
-      <w:r>
-        <w:t xml:space="preserve"> Each user can </w:t>
-      </w:r>
-      <w:r>
-        <w:rPr>
-          <w:b/>
-        </w:rPr>
-        <w:t>change</w:t>
-      </w:r>
-      <w:r>
-        <w:t xml:space="preserve"> his </w:t>
-      </w:r>
-      <w:r>
-        <w:rPr>
-          <w:b/>
-        </w:rPr>
-        <w:t>email,</w:t>
-      </w:r>
-      <w:r>
-        <w:t xml:space="preserve"> </w:t>
-      </w:r>
-      <w:r>
-        <w:rPr>
-          <w:b/>
-        </w:rPr>
-        <w:t>phone</w:t>
-      </w:r>
-      <w:r>
-        <w:t xml:space="preserve"> or </w:t>
-      </w:r>
-      <w:r>
-        <w:rPr>
-          <w:b/>
-        </w:rPr>
-        <w:t>password</w:t>
-      </w:r>
-      <w:r>
-        <w:t>.</w:t>
+        <w:t xml:space="preserve">. </w:t>
+      </w:r>
+      <w:r>
+        <w:rPr>
+          <w:b/>
+        </w:rPr>
+        <w:t>[done]</w:t>
       </w:r>
     </w:p>
     <w:p>
       <w:r>
-        <w:t xml:space="preserve">Each </w:t>
-      </w:r>
-      <w:r>
-        <w:rPr>
-          <w:b/>
-        </w:rPr>
-        <w:t>camera</w:t>
-      </w:r>
-      <w:r>
-        <w:t xml:space="preserve"> should have page where </w:t>
-      </w:r>
-      <w:r>
-        <w:rPr>
-          <w:b/>
-        </w:rPr>
-        <w:t>all details</w:t>
-      </w:r>
-      <w:r>
-        <w:t xml:space="preserve"> about it can be seen as well as </w:t>
-      </w:r>
-      <w:r>
-        <w:rPr>
-          <w:b/>
-        </w:rPr>
-        <w:t>link</w:t>
-      </w:r>
-      <w:r>
-        <w:t xml:space="preserve"> to the profile to the user who added it. </w:t>
+        <w:t xml:space="preserve">Profile pages should be accessible </w:t>
+      </w:r>
+      <w:r>
+        <w:rPr>
+          <w:b/>
+        </w:rPr>
+        <w:t>only by registered users</w:t>
+      </w:r>
+      <w:r>
+        <w:t>.</w:t>
+      </w:r>
+      <w:r>
+        <w:t xml:space="preserve"> </w:t>
+      </w:r>
+      <w:r>
+        <w:rPr>
+          <w:b/>
+        </w:rPr>
+        <w:t>[done]</w:t>
       </w:r>
     </w:p>
     <w:p>
+      <w:pPr>
+        <w:rPr>
+          <w:b/>
+        </w:rPr>
+      </w:pPr>
+      <w:r>
+        <w:t xml:space="preserve">Each user can </w:t>
+      </w:r>
+      <w:r>
+        <w:rPr>
+          <w:b/>
+        </w:rPr>
+        <w:t>change</w:t>
+      </w:r>
+      <w:r>
+        <w:t xml:space="preserve"> his </w:t>
+      </w:r>
+      <w:r>
+        <w:rPr>
+          <w:b/>
+        </w:rPr>
+        <w:t>email,</w:t>
+      </w:r>
+      <w:r>
+        <w:t xml:space="preserve"> </w:t>
+      </w:r>
+      <w:r>
+        <w:rPr>
+          <w:b/>
+        </w:rPr>
+        <w:t>phone</w:t>
+      </w:r>
+      <w:r>
+        <w:t xml:space="preserve"> or </w:t>
+      </w:r>
+      <w:r>
+        <w:rPr>
+          <w:b/>
+        </w:rPr>
+        <w:t>password</w:t>
+      </w:r>
+      <w:r>
+        <w:t>.</w:t>
+      </w:r>
+      <w:r>
+        <w:t xml:space="preserve"> </w:t>
+      </w:r>
+    </w:p>
+    <w:p>
+      <w:r>
+        <w:t xml:space="preserve">Each </w:t>
+      </w:r>
+      <w:r>
+        <w:rPr>
+          <w:b/>
+        </w:rPr>
+        <w:t>camera</w:t>
+      </w:r>
+      <w:r>
+        <w:t xml:space="preserve"> should have page where </w:t>
+      </w:r>
+      <w:r>
+        <w:rPr>
+          <w:b/>
+        </w:rPr>
+        <w:t>all details</w:t>
+      </w:r>
+      <w:r>
+        <w:t xml:space="preserve"> about it can be seen as well as </w:t>
+      </w:r>
+      <w:r>
+        <w:rPr>
+          <w:b/>
+        </w:rPr>
+        <w:t>link</w:t>
+      </w:r>
+      <w:r>
+        <w:t xml:space="preserve"> to the profile to the user who added it. </w:t>
+      </w:r>
+      <w:r>
+        <w:rPr>
+          <w:b/>
+        </w:rPr>
+        <w:t>[done]</w:t>
+      </w:r>
+    </w:p>
+    <w:p>
+      <w:pPr>
+        <w:rPr>
+          <w:b/>
+        </w:rPr>
+      </w:pPr>
       <w:r>
         <w:t xml:space="preserve">On the </w:t>
       </w:r>
@@ -2368,6 +2458,18 @@
       </w:r>
       <w:r>
         <w:t xml:space="preserve"> text “OUT OF STOCK”.</w:t>
+      </w:r>
+      <w:r>
+        <w:rPr>
+          <w:lang w:val="bg-BG"/>
+        </w:rPr>
+        <w:t xml:space="preserve"> </w:t>
+      </w:r>
+      <w:r>
+        <w:rPr>
+          <w:b/>
+        </w:rPr>
+        <w:t>[done]</w:t>
       </w:r>
     </w:p>
     <w:p>
@@ -2732,6 +2834,8 @@
           </wp:inline>
         </w:drawing>
       </w:r>
+      <w:bookmarkStart w:id="4" w:name="_GoBack"/>
+      <w:bookmarkEnd w:id="4"/>
     </w:p>
     <w:p>
       <w:pPr>
@@ -3100,7 +3204,7 @@
         </mc:Choice>
         <mc:Fallback>
           <w:pict>
-            <v:line w14:anchorId="2FAEA26C" id="Straight Connector 1" o:spid="_x0000_s1026" style="position:absolute;flip:y;z-index:251666432;visibility:visible;mso-wrap-style:square;mso-wrap-distance-left:9pt;mso-wrap-distance-top:0;mso-wrap-distance-right:9pt;mso-wrap-distance-bottom:0;mso-position-horizontal:absolute;mso-position-horizontal-relative:text;mso-position-vertical:absolute;mso-position-vertical-relative:text" from="-.1pt,5.2pt" to="520.7pt,5.2pt" o:gfxdata="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" strokecolor="#f37123" strokeweight="1pt">
+            <v:line w14:anchorId="28408301" id="Straight Connector 1" o:spid="_x0000_s1026" style="position:absolute;flip:y;z-index:251666432;visibility:visible;mso-wrap-style:square;mso-wrap-distance-left:9pt;mso-wrap-distance-top:0;mso-wrap-distance-right:9pt;mso-wrap-distance-bottom:0;mso-position-horizontal:absolute;mso-position-horizontal-relative:text;mso-position-vertical:absolute;mso-position-vertical-relative:text" from="-.1pt,5.2pt" to="520.7pt,5.2pt" o:gfxdata="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" strokecolor="#f37123" strokeweight="1pt">
               <v:stroke endcap="round"/>
             </v:line>
           </w:pict>
@@ -3204,7 +3308,7 @@
                               <w:sz w:val="18"/>
                               <w:szCs w:val="18"/>
                             </w:rPr>
-                            <w:t>4</w:t>
+                            <w:t>7</w:t>
                           </w:r>
                           <w:r>
                             <w:rPr>
@@ -3319,7 +3423,7 @@
                         <w:sz w:val="18"/>
                         <w:szCs w:val="18"/>
                       </w:rPr>
-                      <w:t>4</w:t>
+                      <w:t>7</w:t>
                     </w:r>
                     <w:r>
                       <w:rPr>
@@ -3673,7 +3777,7 @@
                                     <pic:pic xmlns:pic="http://schemas.openxmlformats.org/drawingml/2006/picture">
                                       <pic:nvPicPr>
                                         <pic:cNvPr id="94" name="Picture 4" title="Software University Foundation">
-                                          <a:hlinkClick r:id="rId1"/>
+                                          <a:hlinkClick r:id="rId4"/>
                                         </pic:cNvPr>
                                         <pic:cNvPicPr/>
                                       </pic:nvPicPr>
@@ -4259,7 +4363,7 @@
                           <wp:extent cx="200025" cy="200025"/>
                           <wp:effectExtent l="0" t="0" r="9525" b="9525"/>
                           <wp:docPr id="73" name="Picture 73" title="Software University Foundation">
-                            <a:hlinkClick xmlns:a="http://schemas.openxmlformats.org/drawingml/2006/main" r:id="rId25"/>
+                            <a:hlinkClick xmlns:a="http://schemas.openxmlformats.org/drawingml/2006/main" r:id="rId1"/>
                           </wp:docPr>
                           <wp:cNvGraphicFramePr/>
                           <a:graphic xmlns:a="http://schemas.openxmlformats.org/drawingml/2006/main">
@@ -4267,7 +4371,7 @@
                               <pic:pic xmlns:pic="http://schemas.openxmlformats.org/drawingml/2006/picture">
                                 <pic:nvPicPr>
                                   <pic:cNvPr id="94" name="Picture 4" title="Software University Foundation">
-                                    <a:hlinkClick r:id="rId25"/>
+                                    <a:hlinkClick r:id="rId1"/>
                                   </pic:cNvPr>
                                   <pic:cNvPicPr/>
                                 </pic:nvPicPr>
@@ -10820,7 +10924,7 @@
 </file>
 
 <file path=customXml/itemProps1.xml><?xml version="1.0" encoding="utf-8"?>
-<ds:datastoreItem xmlns:ds="http://schemas.openxmlformats.org/officeDocument/2006/customXml" ds:itemID="{E8AC50B4-DB1A-45A3-B3E2-E706ACF447E0}">
+<ds:datastoreItem xmlns:ds="http://schemas.openxmlformats.org/officeDocument/2006/customXml" ds:itemID="{A0999F0F-A40B-4898-8D24-A4926776EBB5}">
   <ds:schemaRefs>
     <ds:schemaRef ds:uri="http://schemas.openxmlformats.org/officeDocument/2006/bibliography"/>
   </ds:schemaRefs>

</xml_diff>

<commit_message>
Camera Bazaar edit profile finished
</commit_message>
<xml_diff>
--- a/3. CSharp-Frameworks-ASPNET-Razor-Engine-Exercises.docx
+++ b/3. CSharp-Frameworks-ASPNET-Razor-Engine-Exercises.docx
@@ -2363,6 +2363,14 @@
       <w:r>
         <w:t xml:space="preserve"> </w:t>
       </w:r>
+      <w:bookmarkStart w:id="4" w:name="_GoBack"/>
+      <w:r>
+        <w:rPr>
+          <w:b/>
+        </w:rPr>
+        <w:t>[done]</w:t>
+      </w:r>
+      <w:bookmarkEnd w:id="4"/>
     </w:p>
     <w:p>
       <w:r>
@@ -2834,8 +2842,6 @@
           </wp:inline>
         </w:drawing>
       </w:r>
-      <w:bookmarkStart w:id="4" w:name="_GoBack"/>
-      <w:bookmarkEnd w:id="4"/>
     </w:p>
     <w:p>
       <w:pPr>
@@ -3204,7 +3210,7 @@
         </mc:Choice>
         <mc:Fallback>
           <w:pict>
-            <v:line w14:anchorId="28408301" id="Straight Connector 1" o:spid="_x0000_s1026" style="position:absolute;flip:y;z-index:251666432;visibility:visible;mso-wrap-style:square;mso-wrap-distance-left:9pt;mso-wrap-distance-top:0;mso-wrap-distance-right:9pt;mso-wrap-distance-bottom:0;mso-position-horizontal:absolute;mso-position-horizontal-relative:text;mso-position-vertical:absolute;mso-position-vertical-relative:text" from="-.1pt,5.2pt" to="520.7pt,5.2pt" o:gfxdata="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" strokecolor="#f37123" strokeweight="1pt">
+            <v:line w14:anchorId="07D5211B" id="Straight Connector 1" o:spid="_x0000_s1026" style="position:absolute;flip:y;z-index:251666432;visibility:visible;mso-wrap-style:square;mso-wrap-distance-left:9pt;mso-wrap-distance-top:0;mso-wrap-distance-right:9pt;mso-wrap-distance-bottom:0;mso-position-horizontal:absolute;mso-position-horizontal-relative:text;mso-position-vertical:absolute;mso-position-vertical-relative:text" from="-.1pt,5.2pt" to="520.7pt,5.2pt" o:gfxdata="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" strokecolor="#f37123" strokeweight="1pt">
               <v:stroke endcap="round"/>
             </v:line>
           </w:pict>
@@ -3308,7 +3314,7 @@
                               <w:sz w:val="18"/>
                               <w:szCs w:val="18"/>
                             </w:rPr>
-                            <w:t>7</w:t>
+                            <w:t>5</w:t>
                           </w:r>
                           <w:r>
                             <w:rPr>
@@ -3423,7 +3429,7 @@
                         <w:sz w:val="18"/>
                         <w:szCs w:val="18"/>
                       </w:rPr>
-                      <w:t>7</w:t>
+                      <w:t>5</w:t>
                     </w:r>
                     <w:r>
                       <w:rPr>
@@ -4363,7 +4369,7 @@
                           <wp:extent cx="200025" cy="200025"/>
                           <wp:effectExtent l="0" t="0" r="9525" b="9525"/>
                           <wp:docPr id="73" name="Picture 73" title="Software University Foundation">
-                            <a:hlinkClick xmlns:a="http://schemas.openxmlformats.org/drawingml/2006/main" r:id="rId1"/>
+                            <a:hlinkClick xmlns:a="http://schemas.openxmlformats.org/drawingml/2006/main" r:id="rId4"/>
                           </wp:docPr>
                           <wp:cNvGraphicFramePr/>
                           <a:graphic xmlns:a="http://schemas.openxmlformats.org/drawingml/2006/main">
@@ -4371,7 +4377,7 @@
                               <pic:pic xmlns:pic="http://schemas.openxmlformats.org/drawingml/2006/picture">
                                 <pic:nvPicPr>
                                   <pic:cNvPr id="94" name="Picture 4" title="Software University Foundation">
-                                    <a:hlinkClick r:id="rId1"/>
+                                    <a:hlinkClick r:id="rId4"/>
                                   </pic:cNvPr>
                                   <pic:cNvPicPr/>
                                 </pic:nvPicPr>
@@ -10924,7 +10930,7 @@
 </file>
 
 <file path=customXml/itemProps1.xml><?xml version="1.0" encoding="utf-8"?>
-<ds:datastoreItem xmlns:ds="http://schemas.openxmlformats.org/officeDocument/2006/customXml" ds:itemID="{A0999F0F-A40B-4898-8D24-A4926776EBB5}">
+<ds:datastoreItem xmlns:ds="http://schemas.openxmlformats.org/officeDocument/2006/customXml" ds:itemID="{62F27114-2228-4BC9-85D1-C307861FD220}">
   <ds:schemaRefs>
     <ds:schemaRef ds:uri="http://schemas.openxmlformats.org/officeDocument/2006/bibliography"/>
   </ds:schemaRefs>

</xml_diff>